<commit_message>
Updated programming assignments 6 and 7 in biostats-1
</commit_message>
<xml_diff>
--- a/biostats-1/doc/simon-5501-06-transformations.docx
+++ b/biostats-1/doc/simon-5501-06-transformations.docx
@@ -223,25 +223,7 @@
           <w:sz w:val="24"/>
           <w:szCs w:val="24"/>
         </w:rPr>
-        <w:t xml:space="preserve">Avoid the use of color in </w:t>
-      </w:r>
-      <w:r>
-        <w:rPr>
-          <w:rFonts w:ascii="Times New Roman" w:hAnsi="Times New Roman" w:cs="Times New Roman"/>
-          <w:color w:val="C00000"/>
-          <w:sz w:val="24"/>
-          <w:szCs w:val="24"/>
-        </w:rPr>
-        <w:t>histograms</w:t>
-      </w:r>
-      <w:r>
-        <w:rPr>
-          <w:rFonts w:ascii="Times New Roman" w:hAnsi="Times New Roman" w:cs="Times New Roman"/>
-          <w:color w:val="C00000"/>
-          <w:sz w:val="24"/>
-          <w:szCs w:val="24"/>
-        </w:rPr>
-        <w:t>. Fill boxes and points with white or transparent colors.</w:t>
+        <w:t>Avoid the use of color in histograms. Fill boxes and points with white or transparent colors.</w:t>
       </w:r>
     </w:p>
     <w:p>
@@ -385,16 +367,7 @@
           <w:sz w:val="24"/>
           <w:szCs w:val="24"/>
         </w:rPr>
-        <w:t xml:space="preserve">you do not need to show dialog boxes or program code. </w:t>
-      </w:r>
-      <w:r>
-        <w:rPr>
-          <w:rFonts w:ascii="Times New Roman" w:hAnsi="Times New Roman" w:cs="Times New Roman"/>
-          <w:color w:val="C00000"/>
-          <w:sz w:val="24"/>
-          <w:szCs w:val="24"/>
-        </w:rPr>
-        <w:t>You are welcome to use a program other than SPSS (e.g., Python, R, SAS, Stata) if you are adventurous.</w:t>
+        <w:t>you do not need to show dialog boxes or program code. You are welcome to use a program other than SPSS (e.g., Python, R, SAS, Stata) if you are adventurous.</w:t>
       </w:r>
     </w:p>
     <w:bookmarkEnd w:id="2"/>
@@ -492,25 +465,7 @@
           <w:sz w:val="24"/>
           <w:szCs w:val="24"/>
         </w:rPr>
-        <w:t>3</w:t>
-      </w:r>
-      <w:r>
-        <w:rPr>
-          <w:rFonts w:ascii="Times New Roman" w:hAnsi="Times New Roman" w:cs="Times New Roman"/>
-          <w:color w:val="C00000"/>
-          <w:sz w:val="24"/>
-          <w:szCs w:val="24"/>
-        </w:rPr>
-        <w:t xml:space="preserve">. You can assess how CRP has changed over time either by computing a difference </w:t>
-      </w:r>
-      <w:r>
-        <w:rPr>
-          <w:rFonts w:ascii="Times New Roman" w:hAnsi="Times New Roman" w:cs="Times New Roman"/>
-          <w:color w:val="C00000"/>
-          <w:sz w:val="24"/>
-          <w:szCs w:val="24"/>
-        </w:rPr>
-        <w:t xml:space="preserve">(CRP_6WK – </w:t>
+        <w:t xml:space="preserve">3. You can assess how CRP has changed over time either by computing a difference (CRP_6WK – </w:t>
       </w:r>
       <w:proofErr w:type="spellStart"/>
       <w:r>
@@ -530,52 +485,7 @@
           <w:sz w:val="24"/>
           <w:szCs w:val="24"/>
         </w:rPr>
-        <w:t xml:space="preserve">) </w:t>
-      </w:r>
-      <w:r>
-        <w:rPr>
-          <w:rFonts w:ascii="Times New Roman" w:hAnsi="Times New Roman" w:cs="Times New Roman"/>
-          <w:color w:val="C00000"/>
-          <w:sz w:val="24"/>
-          <w:szCs w:val="24"/>
-        </w:rPr>
-        <w:t>or by computing a ratio</w:t>
-      </w:r>
-      <w:r>
-        <w:rPr>
-          <w:rFonts w:ascii="Times New Roman" w:hAnsi="Times New Roman" w:cs="Times New Roman"/>
-          <w:color w:val="C00000"/>
-          <w:sz w:val="24"/>
-          <w:szCs w:val="24"/>
-        </w:rPr>
-        <w:t xml:space="preserve"> (</w:t>
-      </w:r>
-      <w:r>
-        <w:rPr>
-          <w:rFonts w:ascii="Times New Roman" w:hAnsi="Times New Roman" w:cs="Times New Roman"/>
-          <w:color w:val="C00000"/>
-          <w:sz w:val="24"/>
-          <w:szCs w:val="24"/>
-        </w:rPr>
-        <w:t xml:space="preserve">CRP_6WK </w:t>
-      </w:r>
-      <w:r>
-        <w:rPr>
-          <w:rFonts w:ascii="Times New Roman" w:hAnsi="Times New Roman" w:cs="Times New Roman"/>
-          <w:color w:val="C00000"/>
-          <w:sz w:val="24"/>
-          <w:szCs w:val="24"/>
-        </w:rPr>
-        <w:t>/</w:t>
-      </w:r>
-      <w:r>
-        <w:rPr>
-          <w:rFonts w:ascii="Times New Roman" w:hAnsi="Times New Roman" w:cs="Times New Roman"/>
-          <w:color w:val="C00000"/>
-          <w:sz w:val="24"/>
-          <w:szCs w:val="24"/>
-        </w:rPr>
-        <w:t xml:space="preserve"> </w:t>
+        <w:t xml:space="preserve">) or by computing a ratio (CRP_6WK / </w:t>
       </w:r>
       <w:proofErr w:type="spellStart"/>
       <w:r>
@@ -595,16 +505,7 @@
           <w:sz w:val="24"/>
           <w:szCs w:val="24"/>
         </w:rPr>
-        <w:t>)</w:t>
-      </w:r>
-      <w:r>
-        <w:rPr>
-          <w:rFonts w:ascii="Times New Roman" w:hAnsi="Times New Roman" w:cs="Times New Roman"/>
-          <w:color w:val="C00000"/>
-          <w:sz w:val="24"/>
-          <w:szCs w:val="24"/>
-        </w:rPr>
-        <w:t xml:space="preserve">. Run both calculations. </w:t>
+        <w:t xml:space="preserve">). Run both calculations. </w:t>
       </w:r>
       <w:r>
         <w:rPr>
@@ -969,7 +870,45 @@
           <w:sz w:val="24"/>
           <w:szCs w:val="24"/>
         </w:rPr>
-        <w:t xml:space="preserve">!). </w:t>
+        <w:t>!). I</w:t>
+      </w:r>
+      <w:r>
+        <w:rPr>
+          <w:rFonts w:ascii="Times New Roman" w:hAnsi="Times New Roman" w:cs="Times New Roman"/>
+          <w:color w:val="C00000"/>
+          <w:sz w:val="24"/>
+          <w:szCs w:val="24"/>
+        </w:rPr>
+        <w:t>nclude the graphs and tables below.</w:t>
+      </w:r>
+    </w:p>
+    <w:p>
+      <w:pPr>
+        <w:rPr>
+          <w:rFonts w:ascii="Times New Roman" w:hAnsi="Times New Roman" w:cs="Times New Roman"/>
+          <w:color w:val="C00000"/>
+          <w:sz w:val="24"/>
+          <w:szCs w:val="24"/>
+        </w:rPr>
+      </w:pPr>
+    </w:p>
+    <w:p>
+      <w:pPr>
+        <w:rPr>
+          <w:rFonts w:ascii="Times New Roman" w:hAnsi="Times New Roman" w:cs="Times New Roman"/>
+          <w:color w:val="C00000"/>
+          <w:sz w:val="24"/>
+          <w:szCs w:val="24"/>
+        </w:rPr>
+      </w:pPr>
+      <w:r>
+        <w:rPr>
+          <w:rFonts w:ascii="Times New Roman" w:hAnsi="Times New Roman" w:cs="Times New Roman"/>
+          <w:color w:val="C00000"/>
+          <w:sz w:val="24"/>
+          <w:szCs w:val="24"/>
+        </w:rPr>
+        <w:t xml:space="preserve">9. Assess the normality or lack of normality for the log ratio using </w:t>
       </w:r>
       <w:proofErr w:type="gramStart"/>
       <w:r>
@@ -979,16 +918,7 @@
           <w:sz w:val="24"/>
           <w:szCs w:val="24"/>
         </w:rPr>
-        <w:t>I</w:t>
-      </w:r>
-      <w:r>
-        <w:rPr>
-          <w:rFonts w:ascii="Times New Roman" w:hAnsi="Times New Roman" w:cs="Times New Roman"/>
-          <w:color w:val="C00000"/>
-          <w:sz w:val="24"/>
-          <w:szCs w:val="24"/>
-        </w:rPr>
-        <w:t>nclude</w:t>
+        <w:t>all of</w:t>
       </w:r>
       <w:proofErr w:type="gramEnd"/>
       <w:r>
@@ -998,55 +928,6 @@
           <w:sz w:val="24"/>
           <w:szCs w:val="24"/>
         </w:rPr>
-        <w:t xml:space="preserve"> the graphs and tables below.</w:t>
-      </w:r>
-    </w:p>
-    <w:p>
-      <w:pPr>
-        <w:rPr>
-          <w:rFonts w:ascii="Times New Roman" w:hAnsi="Times New Roman" w:cs="Times New Roman"/>
-          <w:color w:val="C00000"/>
-          <w:sz w:val="24"/>
-          <w:szCs w:val="24"/>
-        </w:rPr>
-      </w:pPr>
-    </w:p>
-    <w:p>
-      <w:pPr>
-        <w:rPr>
-          <w:rFonts w:ascii="Times New Roman" w:hAnsi="Times New Roman" w:cs="Times New Roman"/>
-          <w:color w:val="C00000"/>
-          <w:sz w:val="24"/>
-          <w:szCs w:val="24"/>
-        </w:rPr>
-      </w:pPr>
-      <w:r>
-        <w:rPr>
-          <w:rFonts w:ascii="Times New Roman" w:hAnsi="Times New Roman" w:cs="Times New Roman"/>
-          <w:color w:val="C00000"/>
-          <w:sz w:val="24"/>
-          <w:szCs w:val="24"/>
-        </w:rPr>
-        <w:t xml:space="preserve">9. Assess the normality or lack of normality for the log ratio using </w:t>
-      </w:r>
-      <w:proofErr w:type="gramStart"/>
-      <w:r>
-        <w:rPr>
-          <w:rFonts w:ascii="Times New Roman" w:hAnsi="Times New Roman" w:cs="Times New Roman"/>
-          <w:color w:val="C00000"/>
-          <w:sz w:val="24"/>
-          <w:szCs w:val="24"/>
-        </w:rPr>
-        <w:t>all of</w:t>
-      </w:r>
-      <w:proofErr w:type="gramEnd"/>
-      <w:r>
-        <w:rPr>
-          <w:rFonts w:ascii="Times New Roman" w:hAnsi="Times New Roman" w:cs="Times New Roman"/>
-          <w:color w:val="C00000"/>
-          <w:sz w:val="24"/>
-          <w:szCs w:val="24"/>
-        </w:rPr>
         <w:t xml:space="preserve"> the information above.</w:t>
       </w:r>
       <w:r>
@@ -1087,6 +968,219 @@
         </w:rPr>
         <w:t>10. Explain why I did not ask you to calculate a log transformation on the difference variable.</w:t>
       </w:r>
+    </w:p>
+    <w:p>
+      <w:pPr>
+        <w:rPr>
+          <w:rFonts w:ascii="Times New Roman" w:hAnsi="Times New Roman" w:cs="Times New Roman"/>
+          <w:color w:val="C00000"/>
+          <w:sz w:val="24"/>
+          <w:szCs w:val="24"/>
+        </w:rPr>
+      </w:pPr>
+    </w:p>
+    <w:p>
+      <w:pPr>
+        <w:rPr>
+          <w:rFonts w:ascii="Times New Roman" w:hAnsi="Times New Roman" w:cs="Times New Roman"/>
+          <w:color w:val="C00000"/>
+          <w:sz w:val="24"/>
+          <w:szCs w:val="24"/>
+        </w:rPr>
+      </w:pPr>
+      <w:r>
+        <w:rPr>
+          <w:rFonts w:ascii="Times New Roman" w:hAnsi="Times New Roman" w:cs="Times New Roman"/>
+          <w:color w:val="C00000"/>
+          <w:sz w:val="24"/>
+          <w:szCs w:val="24"/>
+        </w:rPr>
+        <w:t>11. Download the file data-06-housing.csv and import it into SPSS. Show the first ten rows of data.</w:t>
+      </w:r>
+    </w:p>
+    <w:p>
+      <w:pPr>
+        <w:rPr>
+          <w:rFonts w:ascii="Times New Roman" w:hAnsi="Times New Roman" w:cs="Times New Roman"/>
+          <w:color w:val="C00000"/>
+          <w:sz w:val="24"/>
+          <w:szCs w:val="24"/>
+        </w:rPr>
+      </w:pPr>
+    </w:p>
+    <w:p>
+      <w:pPr>
+        <w:rPr>
+          <w:rFonts w:ascii="Times New Roman" w:hAnsi="Times New Roman" w:cs="Times New Roman"/>
+          <w:color w:val="C00000"/>
+          <w:sz w:val="24"/>
+          <w:szCs w:val="24"/>
+        </w:rPr>
+      </w:pPr>
+      <w:r>
+        <w:rPr>
+          <w:rFonts w:ascii="Times New Roman" w:hAnsi="Times New Roman" w:cs="Times New Roman"/>
+          <w:color w:val="C00000"/>
+          <w:sz w:val="24"/>
+          <w:szCs w:val="24"/>
+        </w:rPr>
+        <w:t>12. Draw a graph showing the relationship between the size of the house and the price. Include a linear trend line. Show the graph below.</w:t>
+      </w:r>
+    </w:p>
+    <w:p>
+      <w:pPr>
+        <w:rPr>
+          <w:rFonts w:ascii="Times New Roman" w:hAnsi="Times New Roman" w:cs="Times New Roman"/>
+          <w:color w:val="C00000"/>
+          <w:sz w:val="24"/>
+          <w:szCs w:val="24"/>
+        </w:rPr>
+      </w:pPr>
+    </w:p>
+    <w:p>
+      <w:pPr>
+        <w:rPr>
+          <w:rFonts w:ascii="Times New Roman" w:hAnsi="Times New Roman" w:cs="Times New Roman"/>
+          <w:color w:val="C00000"/>
+          <w:sz w:val="24"/>
+          <w:szCs w:val="24"/>
+        </w:rPr>
+      </w:pPr>
+      <w:r>
+        <w:rPr>
+          <w:rFonts w:ascii="Times New Roman" w:hAnsi="Times New Roman" w:cs="Times New Roman"/>
+          <w:color w:val="C00000"/>
+          <w:sz w:val="24"/>
+          <w:szCs w:val="24"/>
+        </w:rPr>
+        <w:t>13. Use the general linear model to estimate the slope and intercept of the linear trend line. Include the output below.</w:t>
+      </w:r>
+    </w:p>
+    <w:p>
+      <w:pPr>
+        <w:rPr>
+          <w:rFonts w:ascii="Times New Roman" w:hAnsi="Times New Roman" w:cs="Times New Roman"/>
+          <w:color w:val="C00000"/>
+          <w:sz w:val="24"/>
+          <w:szCs w:val="24"/>
+        </w:rPr>
+      </w:pPr>
+    </w:p>
+    <w:p>
+      <w:pPr>
+        <w:rPr>
+          <w:rFonts w:ascii="Times New Roman" w:hAnsi="Times New Roman" w:cs="Times New Roman"/>
+          <w:color w:val="C00000"/>
+          <w:sz w:val="24"/>
+          <w:szCs w:val="24"/>
+        </w:rPr>
+      </w:pPr>
+      <w:r>
+        <w:rPr>
+          <w:rFonts w:ascii="Times New Roman" w:hAnsi="Times New Roman" w:cs="Times New Roman"/>
+          <w:color w:val="C00000"/>
+          <w:sz w:val="24"/>
+          <w:szCs w:val="24"/>
+        </w:rPr>
+        <w:t>14. Interpret the slope and intercept.</w:t>
+      </w:r>
+    </w:p>
+    <w:p>
+      <w:pPr>
+        <w:rPr>
+          <w:rFonts w:ascii="Times New Roman" w:hAnsi="Times New Roman" w:cs="Times New Roman"/>
+          <w:color w:val="C00000"/>
+          <w:sz w:val="24"/>
+          <w:szCs w:val="24"/>
+        </w:rPr>
+      </w:pPr>
+    </w:p>
+    <w:p>
+      <w:pPr>
+        <w:rPr>
+          <w:rFonts w:ascii="Times New Roman" w:hAnsi="Times New Roman" w:cs="Times New Roman"/>
+          <w:color w:val="C00000"/>
+          <w:sz w:val="24"/>
+          <w:szCs w:val="24"/>
+        </w:rPr>
+      </w:pPr>
+      <w:r>
+        <w:rPr>
+          <w:rFonts w:ascii="Times New Roman" w:hAnsi="Times New Roman" w:cs="Times New Roman"/>
+          <w:color w:val="C00000"/>
+          <w:sz w:val="24"/>
+          <w:szCs w:val="24"/>
+        </w:rPr>
+        <w:t>15. Draw a scatterplot showing the relationship between the custom-build and the price. Include a linear trend line. Show the graph below.</w:t>
+      </w:r>
+    </w:p>
+    <w:p>
+      <w:pPr>
+        <w:rPr>
+          <w:rFonts w:ascii="Times New Roman" w:hAnsi="Times New Roman" w:cs="Times New Roman"/>
+          <w:color w:val="C00000"/>
+          <w:sz w:val="24"/>
+          <w:szCs w:val="24"/>
+        </w:rPr>
+      </w:pPr>
+    </w:p>
+    <w:p>
+      <w:pPr>
+        <w:rPr>
+          <w:rFonts w:ascii="Times New Roman" w:hAnsi="Times New Roman" w:cs="Times New Roman"/>
+          <w:color w:val="C00000"/>
+          <w:sz w:val="24"/>
+          <w:szCs w:val="24"/>
+        </w:rPr>
+      </w:pPr>
+      <w:r>
+        <w:rPr>
+          <w:rFonts w:ascii="Times New Roman" w:hAnsi="Times New Roman" w:cs="Times New Roman"/>
+          <w:color w:val="C00000"/>
+          <w:sz w:val="24"/>
+          <w:szCs w:val="24"/>
+        </w:rPr>
+        <w:t>16. Use the general linear model to estimate the slope and intercept of the linear trend line. Include the output below.</w:t>
+      </w:r>
+    </w:p>
+    <w:p>
+      <w:pPr>
+        <w:rPr>
+          <w:rFonts w:ascii="Times New Roman" w:hAnsi="Times New Roman" w:cs="Times New Roman"/>
+          <w:color w:val="C00000"/>
+          <w:sz w:val="24"/>
+          <w:szCs w:val="24"/>
+        </w:rPr>
+      </w:pPr>
+    </w:p>
+    <w:p>
+      <w:pPr>
+        <w:rPr>
+          <w:rFonts w:ascii="Times New Roman" w:hAnsi="Times New Roman" w:cs="Times New Roman"/>
+          <w:color w:val="C00000"/>
+          <w:sz w:val="24"/>
+          <w:szCs w:val="24"/>
+        </w:rPr>
+      </w:pPr>
+      <w:r>
+        <w:rPr>
+          <w:rFonts w:ascii="Times New Roman" w:hAnsi="Times New Roman" w:cs="Times New Roman"/>
+          <w:color w:val="C00000"/>
+          <w:sz w:val="24"/>
+          <w:szCs w:val="24"/>
+        </w:rPr>
+        <w:t>17. Interpret the slope and intercept.</w:t>
+      </w:r>
+    </w:p>
+    <w:p>
+      <w:pPr>
+        <w:rPr>
+          <w:rFonts w:ascii="Times New Roman" w:hAnsi="Times New Roman" w:cs="Times New Roman"/>
+          <w:color w:val="C00000"/>
+          <w:sz w:val="24"/>
+          <w:szCs w:val="24"/>
+        </w:rPr>
+      </w:pPr>
     </w:p>
     <w:sectPr>
       <w:pgSz w:w="12240" w:h="15840"/>

</xml_diff>